<commit_message>
updates to reflection file and html
</commit_message>
<xml_diff>
--- a/Reflections.docx
+++ b/Reflections.docx
@@ -63,9 +63,6 @@
       <w:r>
         <w:t>.</w:t>
       </w:r>
-      <w:r>
-        <w:t xml:space="preserve"> </w:t>
-      </w:r>
     </w:p>
     <w:p>
       <w:r>
@@ -104,6 +101,17 @@
       </w:r>
       <w:r>
         <w:t>:</w:t>
+      </w:r>
+    </w:p>
+    <w:p>
+      <w:r>
+        <w:t>Personal improvements to understanding how to use styling elements like “nth child</w:t>
+      </w:r>
+      <w:r>
+        <w:t xml:space="preserve">()” to target certain elements </w:t>
+      </w:r>
+      <w:r>
+        <w:t xml:space="preserve">based on positioning </w:t>
       </w:r>
     </w:p>
     <w:p>
@@ -342,7 +350,7 @@
         </mc:Choice>
         <mc:Fallback>
           <w:pict>
-            <v:rect w14:anchorId="2098990A" id="Rectangle 233" o:spid="_x0000_s1026" style="position:absolute;margin-left:0;margin-top:0;width:580.8pt;height:752.4pt;z-index:251659264;visibility:visible;mso-wrap-style:square;mso-width-percent:950;mso-height-percent:950;mso-wrap-distance-left:9pt;mso-wrap-distance-top:0;mso-wrap-distance-right:9pt;mso-wrap-distance-bottom:0;mso-position-horizontal:center;mso-position-horizontal-relative:page;mso-position-vertical:center;mso-position-vertical-relative:page;mso-width-percent:950;mso-height-percent:950;mso-width-relative:page;mso-height-relative:page;v-text-anchor:middle" o:gfxdata="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" filled="f" strokecolor="#737373 [1614]" strokeweight="1.25pt">
+            <v:rect w14:anchorId="749CD3CF" id="Rectangle 233" o:spid="_x0000_s1026" style="position:absolute;margin-left:0;margin-top:0;width:580.8pt;height:752.4pt;z-index:251659264;visibility:visible;mso-wrap-style:square;mso-width-percent:950;mso-height-percent:950;mso-wrap-distance-left:9pt;mso-wrap-distance-top:0;mso-wrap-distance-right:9pt;mso-wrap-distance-bottom:0;mso-position-horizontal:center;mso-position-horizontal-relative:page;mso-position-vertical:center;mso-position-vertical-relative:page;mso-width-percent:950;mso-height-percent:950;mso-width-relative:page;mso-height-relative:page;v-text-anchor:middle" o:gfxdata="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" filled="f" strokecolor="#737373 [1614]" strokeweight="1.25pt">
               <w10:wrap anchorx="page" anchory="page"/>
             </v:rect>
           </w:pict>
@@ -1452,8 +1460,8 @@
   <w:rsids>
     <w:rsidRoot w:val="00D45AF0"/>
     <w:rsid w:val="000A7877"/>
-    <w:rsid w:val="004B459B"/>
     <w:rsid w:val="00D45AF0"/>
+    <w:rsid w:val="00E17213"/>
   </w:rsids>
   <m:mathPr>
     <m:mathFont m:val="Cambria Math"/>

</xml_diff>